<commit_message>
added contacts for more information about data sets.
</commit_message>
<xml_diff>
--- a/data/Read me.docx
+++ b/data/Read me.docx
@@ -49,21 +49,7 @@
         <w:rPr>
           <w:rFonts w:cs="Times New Roman"/>
         </w:rPr>
-        <w:t>(</w:t>
-      </w:r>
-      <w:proofErr w:type="spellStart"/>
-      <w:r>
-        <w:rPr>
-          <w:rFonts w:cs="Times New Roman"/>
-        </w:rPr>
-        <w:t>Wargo</w:t>
-      </w:r>
-      <w:proofErr w:type="spellEnd"/>
-      <w:r>
-        <w:rPr>
-          <w:rFonts w:cs="Times New Roman"/>
-        </w:rPr>
-        <w:t xml:space="preserve"> Rub et al., 2019)</w:t>
+        <w:t>(Wargo Rub et al., 2019)</w:t>
       </w:r>
       <w:r>
         <w:fldChar w:fldCharType="end"/>
@@ -83,13 +69,8 @@
       <w:r>
         <w:t xml:space="preserve"> </w:t>
       </w:r>
-      <w:proofErr w:type="spellStart"/>
-      <w:r>
-        <w:t>stock_Prob</w:t>
-      </w:r>
-      <w:proofErr w:type="spellEnd"/>
-      <w:r>
-        <w:t xml:space="preserve"> = probability of genetic stock identification to a stock that spawns upstream of Bonneville Dam. </w:t>
+      <w:r>
+        <w:t xml:space="preserve">stock_Prob = probability of genetic stock identification to a stock that spawns upstream of Bonneville Dam. </w:t>
       </w:r>
       <w:r>
         <w:t>TT</w:t>
@@ -112,20 +93,23 @@
       <w:r>
         <w:t xml:space="preserve"> </w:t>
       </w:r>
-      <w:proofErr w:type="spellStart"/>
-      <w:r>
-        <w:t>surv</w:t>
-      </w:r>
-      <w:r>
-        <w:t>_MS</w:t>
-      </w:r>
-      <w:proofErr w:type="spellEnd"/>
-      <w:r>
-        <w:t xml:space="preserve"> = detected/not detected</w:t>
-      </w:r>
-      <w:r>
-        <w:t xml:space="preserve"> at Bonneville Dam or upstream</w:t>
-      </w:r>
+      <w:r>
+        <w:t>surv_MS = detected/not detected at Bonneville Dam or upstream</w:t>
+      </w:r>
+      <w:r>
+        <w:t>.</w:t>
+      </w:r>
+      <w:r>
+        <w:t xml:space="preserve"> For more information contact </w:t>
+      </w:r>
+      <w:hyperlink r:id="rId4" w:history="1">
+        <w:r>
+          <w:rPr>
+            <w:rStyle w:val="Hyperlink"/>
+          </w:rPr>
+          <w:t>Michelle.Rub@NOAA.gov</w:t>
+        </w:r>
+      </w:hyperlink>
       <w:r>
         <w:t>.</w:t>
       </w:r>
@@ -147,118 +131,43 @@
         <w:t xml:space="preserve">through a </w:t>
       </w:r>
       <w:r>
-        <w:t>function “</w:t>
-      </w:r>
-      <w:proofErr w:type="spellStart"/>
-      <w:r>
-        <w:t>process_PTAGIS_function</w:t>
-      </w:r>
-      <w:proofErr w:type="spellEnd"/>
-      <w:r>
-        <w:t>” in the R script</w:t>
+        <w:t>function “process_PTAGIS_function” in the R script</w:t>
       </w:r>
       <w:r>
         <w:t xml:space="preserve"> “</w:t>
       </w:r>
-      <w:proofErr w:type="spellStart"/>
       <w:r>
         <w:t>Data_Processing</w:t>
       </w:r>
       <w:r>
-        <w:t>.R</w:t>
-      </w:r>
-      <w:proofErr w:type="spellEnd"/>
-      <w:r>
-        <w:t>” to add population names based on tag location</w:t>
-      </w:r>
-      <w:r>
-        <w:t xml:space="preserve"> (“</w:t>
-      </w:r>
-      <w:proofErr w:type="spellStart"/>
-      <w:r>
-        <w:t>Mark.Site.Code</w:t>
-      </w:r>
-      <w:proofErr w:type="spellEnd"/>
-      <w:r>
-        <w:t>”)</w:t>
+        <w:t>.R” to add population names based on tag location</w:t>
+      </w:r>
+      <w:r>
+        <w:t xml:space="preserve"> (“Mark.Site.Code”)</w:t>
       </w:r>
       <w:r>
         <w:t>.</w:t>
       </w:r>
       <w:r>
-        <w:t xml:space="preserve"> </w:t>
-      </w:r>
-      <w:r>
-        <w:t>Columns:</w:t>
-      </w:r>
-      <w:r>
-        <w:t xml:space="preserve"> Pop = Population; MPD = Major Population Group ESU = Evolutionarily Significant Unit; </w:t>
-      </w:r>
-      <w:proofErr w:type="spellStart"/>
-      <w:r>
-        <w:t>DetectionYear</w:t>
-      </w:r>
-      <w:proofErr w:type="spellEnd"/>
-      <w:r>
-        <w:t xml:space="preserve"> = year detected at Bonneville Dam; </w:t>
-      </w:r>
-      <w:proofErr w:type="spellStart"/>
-      <w:r>
-        <w:t>detectionJulian</w:t>
-      </w:r>
-      <w:proofErr w:type="spellEnd"/>
-      <w:r>
-        <w:t xml:space="preserve"> = DOY detected at </w:t>
+        <w:t xml:space="preserve"> Columns: Pop = Population; MPD = Major Population Group ESU = Evolutionarily Significant Unit; DetectionYear = year detected at Bonneville Dam; detectionJulian = DOY detected at </w:t>
       </w:r>
       <w:r>
         <w:t>Bonneville</w:t>
       </w:r>
       <w:r>
-        <w:t xml:space="preserve">; </w:t>
-      </w:r>
-      <w:proofErr w:type="spellStart"/>
-      <w:r>
-        <w:t>markYear</w:t>
-      </w:r>
-      <w:proofErr w:type="spellEnd"/>
-      <w:r>
-        <w:t xml:space="preserve"> = year tagged and released as juvenile; </w:t>
-      </w:r>
-      <w:proofErr w:type="spellStart"/>
-      <w:r>
-        <w:t>markJulian</w:t>
-      </w:r>
-      <w:proofErr w:type="spellEnd"/>
-      <w:r>
-        <w:t xml:space="preserve"> = year tagged; freshwater emigration year = estimat</w:t>
+        <w:t xml:space="preserve">; markYear = year tagged and released as juvenile; </w:t>
+      </w:r>
+      <w:r>
+        <w:t>markJulian = year tagged; freshwater emigration year = estimat</w:t>
       </w:r>
       <w:r>
         <w:t>e</w:t>
       </w:r>
       <w:r>
-        <w:t xml:space="preserve"> year of smolt based on length and date at tagging (see </w:t>
-      </w:r>
-      <w:r>
-        <w:t>“</w:t>
-      </w:r>
-      <w:proofErr w:type="spellStart"/>
-      <w:r>
-        <w:t>process_PTAGIS_function</w:t>
-      </w:r>
-      <w:proofErr w:type="spellEnd"/>
-      <w:r>
-        <w:t>” in the R script “</w:t>
-      </w:r>
-      <w:proofErr w:type="spellStart"/>
-      <w:r>
-        <w:t>Data_Processing.R</w:t>
-      </w:r>
-      <w:proofErr w:type="spellEnd"/>
-      <w:r>
-        <w:t>”</w:t>
-      </w:r>
-      <w:r>
-        <w:t xml:space="preserve"> for details). </w:t>
+        <w:t xml:space="preserve"> year of smolt based on length and date at tagging (see “process_PTAGIS_function” in the R script “Data_Processing.R” for details). </w:t>
+      </w:r>
+      <w:r>
+        <w:t>For more information contact marks6@uw.edu.</w:t>
       </w:r>
     </w:p>
     <w:p>
@@ -281,7 +190,19 @@
         <w:t xml:space="preserve">, and will be posted when their paper is published. It is currently in press in Northwest Naturalist.  </w:t>
       </w:r>
       <w:r>
-        <w:t xml:space="preserve"> </w:t>
+        <w:t xml:space="preserve">For more information </w:t>
+      </w:r>
+      <w:r>
+        <w:t xml:space="preserve">or raw counts </w:t>
+      </w:r>
+      <w:r>
+        <w:t xml:space="preserve">contact </w:t>
+      </w:r>
+      <w:r>
+        <w:t>Bryan.E.Wright@state.or.us</w:t>
+      </w:r>
+      <w:r>
+        <w:t>.</w:t>
       </w:r>
     </w:p>
     <w:p>
@@ -303,7 +224,7 @@
       <w:r>
         <w:t xml:space="preserve">Columbia River Basin Data Access in Real Time website </w:t>
       </w:r>
-      <w:hyperlink r:id="rId4" w:history="1">
+      <w:hyperlink r:id="rId5" w:history="1">
         <w:r>
           <w:rPr>
             <w:rStyle w:val="Hyperlink"/>
@@ -328,13 +249,7 @@
         <w:t xml:space="preserve">“tempWarr.csv” Temperature at Warrington Washington 2015-1998 </w:t>
       </w:r>
       <w:r>
-        <w:t xml:space="preserve">downloaded from Columbia River Basin Data Access in Real Time. Rows are days of year and columns are years. Units are </w:t>
-      </w:r>
-      <w:r>
-        <w:t>degrees Celsius</w:t>
-      </w:r>
-      <w:r>
-        <w:t>.</w:t>
+        <w:t>downloaded from Columbia River Basin Data Access in Real Time. Rows are days of year and columns are years. Units are degrees Celsius.</w:t>
       </w:r>
     </w:p>
     <w:p/>
@@ -756,6 +671,7 @@
   <w:style w:type="character" w:default="1" w:styleId="DefaultParagraphFont">
     <w:name w:val="Default Paragraph Font"/>
     <w:uiPriority w:val="1"/>
+    <w:semiHidden/>
     <w:unhideWhenUsed/>
   </w:style>
   <w:style w:type="table" w:default="1" w:styleId="TableNormal">
@@ -783,12 +699,23 @@
     <w:name w:val="Hyperlink"/>
     <w:basedOn w:val="DefaultParagraphFont"/>
     <w:uiPriority w:val="99"/>
-    <w:semiHidden/>
     <w:unhideWhenUsed/>
     <w:rsid w:val="00945D3F"/>
     <w:rPr>
       <w:color w:val="0000FF"/>
       <w:u w:val="single"/>
+    </w:rPr>
+  </w:style>
+  <w:style w:type="character" w:styleId="UnresolvedMention">
+    <w:name w:val="Unresolved Mention"/>
+    <w:basedOn w:val="DefaultParagraphFont"/>
+    <w:uiPriority w:val="99"/>
+    <w:semiHidden/>
+    <w:unhideWhenUsed/>
+    <w:rsid w:val="00B92376"/>
+    <w:rPr>
+      <w:color w:val="605E5C"/>
+      <w:shd w:val="clear" w:color="auto" w:fill="E1DFDD"/>
     </w:rPr>
   </w:style>
 </w:styles>

</xml_diff>